<commit_message>
visualizacoes d eevolucao e bertopic inicial
</commit_message>
<xml_diff>
--- a/Outras Referências/referencias a explorar.docx
+++ b/Outras Referências/referencias a explorar.docx
@@ -95,7 +95,7 @@
         <w:rPr>
           <w:lang w:val="en-US"/>
         </w:rPr>
-        <w:t>LDA</w:t>
+        <w:t xml:space="preserve">NER </w:t>
       </w:r>
     </w:p>
     <w:p>
@@ -105,42 +105,6 @@
         </w:rPr>
       </w:pPr>
       <w:hyperlink r:id="rId5" w:history="1">
-        <w:r>
-          <w:rPr>
-            <w:rStyle w:val="Hyperlink"/>
-            <w:lang w:val="en-US"/>
-          </w:rPr>
-          <w:t>https://www.jmlr.org/papers/volume3/blei03a/blei03a.pdf</w:t>
-        </w:r>
-      </w:hyperlink>
-    </w:p>
-    <w:p>
-      <w:pPr>
-        <w:rPr>
-          <w:lang w:val="en-US"/>
-        </w:rPr>
-      </w:pPr>
-    </w:p>
-    <w:p>
-      <w:pPr>
-        <w:rPr>
-          <w:lang w:val="en-US"/>
-        </w:rPr>
-      </w:pPr>
-      <w:r>
-        <w:rPr>
-          <w:lang w:val="en-US"/>
-        </w:rPr>
-        <w:t xml:space="preserve">NER </w:t>
-      </w:r>
-    </w:p>
-    <w:p>
-      <w:pPr>
-        <w:rPr>
-          <w:lang w:val="en-US"/>
-        </w:rPr>
-      </w:pPr>
-      <w:hyperlink r:id="rId6" w:history="1">
         <w:r>
           <w:rPr>
             <w:rStyle w:val="Hyperlink"/>
@@ -158,68 +122,38 @@
       </w:pPr>
     </w:p>
     <w:p>
-      <w:pPr>
-        <w:rPr>
-          <w:lang w:val="en-US"/>
-        </w:rPr>
-      </w:pPr>
-      <w:r>
-        <w:rPr>
-          <w:lang w:val="en-US"/>
-        </w:rPr>
-        <w:t xml:space="preserve">Topic </w:t>
-      </w:r>
       <w:proofErr w:type="spellStart"/>
       <w:r>
-        <w:rPr>
-          <w:lang w:val="en-US"/>
-        </w:rPr>
+        <w:t>Topic</w:t>
+      </w:r>
+      <w:proofErr w:type="spellEnd"/>
+      <w:r>
+        <w:t xml:space="preserve"> </w:t>
+      </w:r>
+      <w:proofErr w:type="spellStart"/>
+      <w:r>
         <w:t>Diverisity</w:t>
       </w:r>
       <w:proofErr w:type="spellEnd"/>
       <w:r>
-        <w:rPr>
-          <w:lang w:val="en-US"/>
-        </w:rPr>
-        <w:t xml:space="preserve"> e </w:t>
-      </w:r>
-      <w:proofErr w:type="spellStart"/>
-      <w:r>
-        <w:rPr>
-          <w:lang w:val="en-US"/>
-        </w:rPr>
-        <w:t>os</w:t>
-      </w:r>
-      <w:proofErr w:type="spellEnd"/>
-      <w:r>
-        <w:rPr>
-          <w:lang w:val="en-US"/>
-        </w:rPr>
-        <w:t xml:space="preserve"> outros</w:t>
+        <w:t xml:space="preserve"> e os outros</w:t>
       </w:r>
     </w:p>
     <w:p>
-      <w:pPr>
-        <w:rPr>
-          <w:lang w:val="en-US"/>
-        </w:rPr>
-      </w:pPr>
-      <w:hyperlink r:id="rId7" w:history="1">
+      <w:hyperlink r:id="rId6" w:history="1">
         <w:r>
           <w:rPr>
             <w:rStyle w:val="Hyperlink"/>
-            <w:lang w:val="en-US"/>
           </w:rPr>
           <w:t>https://www.sciencedirect.com/science/article/pii/S0306437922001090</w:t>
         </w:r>
       </w:hyperlink>
     </w:p>
+    <w:p/>
     <w:p>
-      <w:pPr>
-        <w:rPr>
-          <w:lang w:val="en-US"/>
-        </w:rPr>
-      </w:pPr>
+      <w:r>
+        <w:t>CV score</w:t>
+      </w:r>
     </w:p>
     <w:p>
       <w:pPr>
@@ -231,78 +165,22 @@
         <w:rPr>
           <w:lang w:val="en-US"/>
         </w:rPr>
-        <w:t>NMF</w:t>
-      </w:r>
-    </w:p>
-    <w:p>
-      <w:r>
-        <w:rPr>
-          <w:lang w:val="en-US"/>
-        </w:rPr>
-        <w:t xml:space="preserve">D. Lee and H. S. Seung, “Algorithms for non-negative matrix factorization,” Advances in neural information processing systems, vol. 13, 2000. </w:t>
-      </w:r>
-      <w:r>
-        <w:t xml:space="preserve">[Online]. </w:t>
+        <w:t xml:space="preserve">M. Röder, A. Both, and A. </w:t>
       </w:r>
       <w:proofErr w:type="spellStart"/>
       <w:r>
-        <w:t>Available</w:t>
+        <w:rPr>
+          <w:lang w:val="en-US"/>
+        </w:rPr>
+        <w:t>Hinneburg</w:t>
       </w:r>
       <w:proofErr w:type="spellEnd"/>
       <w:r>
-        <w:t>: https://api.semanticscholar.org/ CorpusID:2095855</w:t>
-      </w:r>
-    </w:p>
-    <w:p/>
-    <w:p>
-      <w:pPr>
-        <w:rPr>
-          <w:lang w:val="en-US"/>
-        </w:rPr>
-      </w:pPr>
-      <w:r>
-        <w:rPr>
-          <w:lang w:val="en-US"/>
-        </w:rPr>
-        <w:t xml:space="preserve">Comparison between LDA, NMF and </w:t>
-      </w:r>
-      <w:proofErr w:type="spellStart"/>
-      <w:r>
-        <w:rPr>
-          <w:lang w:val="en-US"/>
-        </w:rPr>
-        <w:t>B</w:t>
-      </w:r>
-      <w:r>
-        <w:rPr>
-          <w:lang w:val="en-US"/>
-        </w:rPr>
-        <w:t>ERTopic</w:t>
-      </w:r>
-      <w:proofErr w:type="spellEnd"/>
-    </w:p>
-    <w:p>
-      <w:pPr>
-        <w:rPr>
-          <w:lang w:val="en-US"/>
-        </w:rPr>
-      </w:pPr>
-      <w:hyperlink r:id="rId8" w:history="1">
-        <w:r>
-          <w:rPr>
-            <w:rStyle w:val="Hyperlink"/>
-            <w:lang w:val="en-US"/>
-          </w:rPr>
-          <w:t>https://ieeexplore.ieee.org/stamp/stamp.jsp?tp=&amp;arnumber=10736093</w:t>
-        </w:r>
-      </w:hyperlink>
-    </w:p>
-    <w:p>
-      <w:pPr>
-        <w:rPr>
-          <w:lang w:val="en-US"/>
-        </w:rPr>
-      </w:pPr>
+        <w:rPr>
+          <w:lang w:val="en-US"/>
+        </w:rPr>
+        <w:t>, “Exploring the space of topic coherence measures,” in Proceedings of the eighth ACM international conference on Web search and data mining, 2015, pp. 399–408, https: //doi.org/10.1145/2684822.2685324.</w:t>
+      </w:r>
     </w:p>
     <w:p>
       <w:pPr>
@@ -1378,6 +1256,18 @@
       <w:shd w:val="clear" w:color="auto" w:fill="E1DFDD"/>
     </w:rPr>
   </w:style>
+  <w:style w:type="character" w:styleId="FollowedHyperlink">
+    <w:name w:val="FollowedHyperlink"/>
+    <w:basedOn w:val="DefaultParagraphFont"/>
+    <w:uiPriority w:val="99"/>
+    <w:semiHidden/>
+    <w:unhideWhenUsed/>
+    <w:rsid w:val="003A38ED"/>
+    <w:rPr>
+      <w:color w:val="96607D" w:themeColor="followedHyperlink"/>
+      <w:u w:val="single"/>
+    </w:rPr>
+  </w:style>
 </w:styles>
 </file>
 

</xml_diff>